<commit_message>
First command by marufa
</commit_message>
<xml_diff>
--- a/project2.docx
+++ b/project2.docx
@@ -33,7 +33,19 @@
         <w:rPr>
           <w:lang w:val="en-GB"/>
         </w:rPr>
-        <w:t>teit</w:t>
+        <w:t>T</w:t>
+      </w:r>
+      <w:r>
+        <w:rPr>
+          <w:lang w:val="en-GB"/>
+        </w:rPr>
+        <w:t>eit</w:t>
+      </w:r>
+      <w:r>
+        <w:rPr>
+          <w:lang w:val="en-GB"/>
+        </w:rPr>
+        <w:t>..</w:t>
       </w:r>
       <w:bookmarkStart w:id="0" w:name="_GoBack"/>
       <w:bookmarkEnd w:id="0"/>

</xml_diff>